<commit_message>
alterado pelo paulo henrique
</commit_message>
<xml_diff>
--- a/comandos git.docx
+++ b/comandos git.docx
@@ -157,26 +157,52 @@
           <w:sz w:val="24"/>
           <w:szCs w:val="24"/>
         </w:rPr>
-        <w:t xml:space="preserve">git </w:t>
-      </w:r>
-      <w:proofErr w:type="gramStart"/>
-      <w:r>
-        <w:rPr>
-          <w:rFonts w:ascii="Arial" w:hAnsi="Arial" w:cs="Arial"/>
-          <w:sz w:val="24"/>
-          <w:szCs w:val="24"/>
-        </w:rPr>
-        <w:t>add .</w:t>
-      </w:r>
-      <w:proofErr w:type="gramEnd"/>
-      <w:r>
-        <w:rPr>
-          <w:rFonts w:ascii="Arial" w:hAnsi="Arial" w:cs="Arial"/>
-          <w:sz w:val="24"/>
-          <w:szCs w:val="24"/>
-        </w:rPr>
-        <w:t xml:space="preserve"> = adiciona todos os arquivos</w:t>
-      </w:r>
+        <w:t>git add . = adiciona todos os arquivos</w:t>
+      </w:r>
+      <w:r>
+        <w:rPr>
+          <w:rFonts w:ascii="Arial" w:hAnsi="Arial" w:cs="Arial"/>
+          <w:sz w:val="24"/>
+          <w:szCs w:val="24"/>
+        </w:rPr>
+        <w:t xml:space="preserve"> </w:t>
+      </w:r>
+    </w:p>
+    <w:p>
+      <w:pPr>
+        <w:pStyle w:val="PargrafodaLista"/>
+        <w:numPr>
+          <w:ilvl w:val="0"/>
+          <w:numId w:val="1"/>
+        </w:numPr>
+        <w:rPr>
+          <w:rFonts w:ascii="Arial" w:hAnsi="Arial" w:cs="Arial"/>
+          <w:sz w:val="24"/>
+          <w:szCs w:val="24"/>
+        </w:rPr>
+      </w:pPr>
+      <w:r>
+        <w:rPr>
+          <w:rFonts w:ascii="Arial" w:hAnsi="Arial" w:cs="Arial"/>
+          <w:sz w:val="24"/>
+          <w:szCs w:val="24"/>
+        </w:rPr>
+        <w:t>A partir daqui foi alterado pelo Paulo Henrique</w:t>
+      </w:r>
+    </w:p>
+    <w:p>
+      <w:pPr>
+        <w:pStyle w:val="PargrafodaLista"/>
+        <w:numPr>
+          <w:ilvl w:val="0"/>
+          <w:numId w:val="1"/>
+        </w:numPr>
+        <w:rPr>
+          <w:rFonts w:ascii="Arial" w:hAnsi="Arial" w:cs="Arial"/>
+          <w:sz w:val="24"/>
+          <w:szCs w:val="24"/>
+        </w:rPr>
+      </w:pPr>
     </w:p>
     <w:p>
       <w:r>

</xml_diff>